<commit_message>
armand 17u30 13 mei
</commit_message>
<xml_diff>
--- a/Verslag-template.docx
+++ b/Verslag-template.docx
@@ -358,7 +358,7 @@
       <w:pPr>
         <w:pStyle w:val="AppendixTOCheading"/>
       </w:pPr>
-      <w:bookmarkStart w:id="1" w:name="_Toc513900882"/>
+      <w:bookmarkStart w:id="1" w:name="_Toc513996282"/>
       <w:r>
         <w:t>inhoudsopgave</w:t>
       </w:r>
@@ -368,7 +368,11 @@
     <w:sdt>
       <w:sdtPr>
         <w:rPr>
-          <w:lang w:val="nl-NL"/>
+          <w:rFonts w:ascii="Arial" w:eastAsiaTheme="minorHAnsi" w:hAnsi="Arial" w:cstheme="minorBidi"/>
+          <w:color w:val="auto"/>
+          <w:sz w:val="20"/>
+          <w:szCs w:val="22"/>
+          <w:lang w:val="nl-NL" w:eastAsia="en-US"/>
         </w:rPr>
         <w:id w:val="6263496"/>
         <w:docPartObj>
@@ -378,13 +382,8 @@
       </w:sdtPr>
       <w:sdtEndPr>
         <w:rPr>
-          <w:rFonts w:ascii="Arial" w:eastAsiaTheme="minorHAnsi" w:hAnsi="Arial" w:cstheme="minorBidi"/>
           <w:b/>
           <w:bCs/>
-          <w:color w:val="auto"/>
-          <w:sz w:val="20"/>
-          <w:szCs w:val="22"/>
-          <w:lang w:eastAsia="en-US"/>
         </w:rPr>
       </w:sdtEndPr>
       <w:sdtContent>
@@ -413,7 +412,7 @@
           <w:r>
             <w:fldChar w:fldCharType="separate"/>
           </w:r>
-          <w:hyperlink w:anchor="_Toc513900882" w:history="1">
+          <w:hyperlink w:anchor="_Toc513996282" w:history="1">
             <w:r>
               <w:rPr>
                 <w:rStyle w:val="Hyperlink"/>
@@ -440,7 +439,7 @@
                 <w:noProof/>
                 <w:webHidden/>
               </w:rPr>
-              <w:instrText xml:space="preserve"> PAGEREF _Toc513900882 \h </w:instrText>
+              <w:instrText xml:space="preserve"> PAGEREF _Toc513996282 \h </w:instrText>
             </w:r>
             <w:r>
               <w:rPr>
@@ -485,7 +484,7 @@
               <w:lang w:eastAsia="nl-BE"/>
             </w:rPr>
           </w:pPr>
-          <w:hyperlink w:anchor="_Toc513900883" w:history="1">
+          <w:hyperlink w:anchor="_Toc513996283" w:history="1">
             <w:r>
               <w:rPr>
                 <w:rStyle w:val="Hyperlink"/>
@@ -529,7 +528,7 @@
                 <w:noProof/>
                 <w:webHidden/>
               </w:rPr>
-              <w:instrText xml:space="preserve"> PAGEREF _Toc513900883 \h </w:instrText>
+              <w:instrText xml:space="preserve"> PAGEREF _Toc513996283 \h </w:instrText>
             </w:r>
             <w:r>
               <w:rPr>
@@ -574,7 +573,7 @@
               <w:lang w:eastAsia="nl-BE"/>
             </w:rPr>
           </w:pPr>
-          <w:hyperlink w:anchor="_Toc513900884" w:history="1">
+          <w:hyperlink w:anchor="_Toc513996284" w:history="1">
             <w:r>
               <w:rPr>
                 <w:rStyle w:val="Hyperlink"/>
@@ -618,7 +617,7 @@
                 <w:noProof/>
                 <w:webHidden/>
               </w:rPr>
-              <w:instrText xml:space="preserve"> PAGEREF _Toc513900884 \h </w:instrText>
+              <w:instrText xml:space="preserve"> PAGEREF _Toc513996284 \h </w:instrText>
             </w:r>
             <w:r>
               <w:rPr>
@@ -663,7 +662,7 @@
               <w:lang w:eastAsia="nl-BE"/>
             </w:rPr>
           </w:pPr>
-          <w:hyperlink w:anchor="_Toc513900885" w:history="1">
+          <w:hyperlink w:anchor="_Toc513996285" w:history="1">
             <w:r>
               <w:rPr>
                 <w:rStyle w:val="Hyperlink"/>
@@ -707,7 +706,7 @@
                 <w:noProof/>
                 <w:webHidden/>
               </w:rPr>
-              <w:instrText xml:space="preserve"> PAGEREF _Toc513900885 \h </w:instrText>
+              <w:instrText xml:space="preserve"> PAGEREF _Toc513996285 \h </w:instrText>
             </w:r>
             <w:r>
               <w:rPr>
@@ -752,7 +751,7 @@
               <w:lang w:eastAsia="nl-BE"/>
             </w:rPr>
           </w:pPr>
-          <w:hyperlink w:anchor="_Toc513900886" w:history="1">
+          <w:hyperlink w:anchor="_Toc513996286" w:history="1">
             <w:r>
               <w:rPr>
                 <w:rStyle w:val="Hyperlink"/>
@@ -796,7 +795,7 @@
                 <w:noProof/>
                 <w:webHidden/>
               </w:rPr>
-              <w:instrText xml:space="preserve"> PAGEREF _Toc513900886 \h </w:instrText>
+              <w:instrText xml:space="preserve"> PAGEREF _Toc513996286 \h </w:instrText>
             </w:r>
             <w:r>
               <w:rPr>
@@ -841,7 +840,7 @@
               <w:lang w:eastAsia="nl-BE"/>
             </w:rPr>
           </w:pPr>
-          <w:hyperlink w:anchor="_Toc513900887" w:history="1">
+          <w:hyperlink w:anchor="_Toc513996287" w:history="1">
             <w:r>
               <w:rPr>
                 <w:rStyle w:val="Hyperlink"/>
@@ -887,7 +886,7 @@
                 <w:noProof/>
                 <w:webHidden/>
               </w:rPr>
-              <w:instrText xml:space="preserve"> PAGEREF _Toc513900887 \h </w:instrText>
+              <w:instrText xml:space="preserve"> PAGEREF _Toc513996287 \h </w:instrText>
             </w:r>
             <w:r>
               <w:rPr>
@@ -907,7 +906,7 @@
                 <w:noProof/>
                 <w:webHidden/>
               </w:rPr>
-              <w:t>4</w:t>
+              <w:t>5</w:t>
             </w:r>
             <w:r>
               <w:rPr>
@@ -941,7 +940,7 @@
       <w:pPr>
         <w:pStyle w:val="Kop1"/>
       </w:pPr>
-      <w:bookmarkStart w:id="3" w:name="_Toc513900883"/>
+      <w:bookmarkStart w:id="3" w:name="_Toc513996283"/>
       <w:r>
         <w:lastRenderedPageBreak/>
         <w:t>Inleiding</w:t>
@@ -958,7 +957,7 @@
       <w:pPr>
         <w:pStyle w:val="Kop1"/>
       </w:pPr>
-      <w:bookmarkStart w:id="4" w:name="_Toc513900884"/>
+      <w:bookmarkStart w:id="4" w:name="_Toc513996284"/>
       <w:r>
         <w:t>Binary Tree</w:t>
       </w:r>
@@ -1704,7 +1703,7 @@
       <w:pPr>
         <w:pStyle w:val="Kop1"/>
       </w:pPr>
-      <w:bookmarkStart w:id="5" w:name="_Toc513900885"/>
+      <w:bookmarkStart w:id="5" w:name="_Toc513996285"/>
       <w:r>
         <w:lastRenderedPageBreak/>
         <w:t>Red Black Tree</w:t>
@@ -1765,7 +1764,7 @@
       <w:pPr>
         <w:pStyle w:val="Kop1"/>
       </w:pPr>
-      <w:bookmarkStart w:id="6" w:name="_Toc513900886"/>
+      <w:bookmarkStart w:id="6" w:name="_Toc513996286"/>
       <w:r>
         <w:t>BK-Tree</w:t>
       </w:r>
@@ -1773,21 +1772,7 @@
     </w:p>
     <w:p>
       <w:r>
-        <w:t xml:space="preserve">De complexiteit hangt van meer af dan alleen het aantal </w:t>
-      </w:r>
-      <w:proofErr w:type="spellStart"/>
-      <w:r>
-        <w:t>nodes</w:t>
-      </w:r>
-      <w:proofErr w:type="spellEnd"/>
-      <w:r>
-        <w:t xml:space="preserve">, in dit geval het aantal woorden in het woordenboek. Als we stellen dat de tolerantielimiet gelijk is aan 2 dan kunnen we volgende complexiteit vaststellen: O(L1*L2*log n) met n het aantal woorden in het woordenboek, L1 de gemiddelde lengte van woorden in het woordenboek en L2 de lengte van het aantal schrijffouten. Algemeen zijn L1 en L2 klein. </w:t>
-      </w:r>
-    </w:p>
-    <w:p/>
-    <w:p>
-      <w:r>
-        <w:t xml:space="preserve">Er is O(m*n) opslagruimte nodig voor de </w:t>
+        <w:t xml:space="preserve">Voor de opslagruimte van de </w:t>
       </w:r>
       <w:proofErr w:type="spellStart"/>
       <w:r>
@@ -1819,75 +1804,96 @@
       </w:r>
       <w:proofErr w:type="spellEnd"/>
       <w:r>
-        <w:t xml:space="preserve"> afstand?? </w:t>
+        <w:t xml:space="preserve"> afstand voorzien wij een matrix met dimensies(strlen1 + 1;strlen2 +1) met strlen1 de lengte van het eerste woord en strlen2 de lengte van het tweede woord dat met elkaar vergeleken moet worden. </w:t>
       </w:r>
     </w:p>
     <w:p/>
     <w:p>
+      <w:r>
+        <w:t xml:space="preserve">De complexiteit hangt van meer af dan alleen het aantal </w:t>
+      </w:r>
+      <w:proofErr w:type="spellStart"/>
+      <w:r>
+        <w:t>nodes</w:t>
+      </w:r>
+      <w:proofErr w:type="spellEnd"/>
+      <w:r>
+        <w:t xml:space="preserve">, in dit geval het aantal woorden in het woordenboek. Als we stellen dat de tolerantielimiet gelijk is aan 2 dan kunnen we volgende complexiteit vaststellen: O(L1*L2*log n) met n het aantal woorden in het woordenboek, L1 de gemiddelde lengte van woorden in het woordenboek en L2 de lengte van het aantal schrijffouten. Algemeen zijn L1 en L2 klein. </w:t>
+      </w:r>
+    </w:p>
+    <w:p/>
+    <w:p>
+      <w:r>
+        <w:t>De geheugencomplexiteit van het vergelijken van een w</w:t>
+      </w:r>
+      <w:r>
+        <w:t>o</w:t>
+      </w:r>
+      <w:r>
+        <w:t xml:space="preserve">ord met elk woord in het woordenboek </w:t>
+      </w:r>
+      <w:r>
+        <w:t xml:space="preserve">is gelijk aan de complexiteit van de </w:t>
+      </w:r>
+      <w:proofErr w:type="spellStart"/>
+      <w:r>
+        <w:t>Levenshtein</w:t>
+      </w:r>
+      <w:proofErr w:type="spellEnd"/>
+      <w:r>
+        <w:t xml:space="preserve"> Afstand vermenigvuldigd met het aantal woorden in het woordenboek. </w:t>
+      </w:r>
+    </w:p>
+    <w:p>
+      <w:r>
+        <w:t>De Tijdscomplexiteit is gelijk aan de tijdscomplexiteit van het vergelijken van 1 woord: O(n), vermenigvuldigt met n, het aantal woorden in het woordenboek. De tijdscomplexiteit is dus O(n^2).</w:t>
+      </w:r>
+    </w:p>
+    <w:p/>
+    <w:p>
+      <w:r>
+        <w:t xml:space="preserve">De snelheid van het algoritme kan verbeterd worden door </w:t>
+      </w:r>
+      <w:r>
+        <w:t xml:space="preserve">de boom van woorden in het woordenboek op te splitsen in verschillende bomen. Met bijvoorbeeld boom 1 alle woorden </w:t>
+      </w:r>
+      <w:proofErr w:type="spellStart"/>
+      <w:r>
+        <w:t>a-f</w:t>
+      </w:r>
+      <w:proofErr w:type="spellEnd"/>
+      <w:r>
+        <w:t>, boom 2 alle woorden f-m, etc. Bij het oproepen van het algoritme dient dus eerst een voorbeschouwing gemaakt te worden in welke boom men het algoritme wilt starten.</w:t>
+      </w:r>
+    </w:p>
+    <w:p/>
+    <w:p>
       <w:pPr>
         <w:rPr>
           <w:lang w:val="en-GB"/>
         </w:rPr>
       </w:pPr>
+    </w:p>
+    <w:p>
+      <w:pPr>
+        <w:rPr>
+          <w:lang w:val="en-GB"/>
+        </w:rPr>
+      </w:pPr>
+    </w:p>
+    <w:p>
+      <w:pPr>
+        <w:pStyle w:val="Kop1"/>
+        <w:rPr>
+          <w:lang w:val="en-GB"/>
+        </w:rPr>
+      </w:pPr>
+      <w:bookmarkStart w:id="7" w:name="_Toc513996287"/>
       <w:r>
         <w:rPr>
           <w:lang w:val="en-GB"/>
         </w:rPr>
-        <w:t>&lt;how to improve?&gt;</w:t>
-      </w:r>
-    </w:p>
-    <w:p>
-      <w:pPr>
-        <w:rPr>
-          <w:lang w:val="en-GB"/>
-        </w:rPr>
-      </w:pPr>
-    </w:p>
-    <w:p>
-      <w:pPr>
-        <w:rPr>
-          <w:lang w:val="en-GB"/>
-        </w:rPr>
-      </w:pPr>
-      <w:r>
-        <w:rPr>
-          <w:lang w:val="en-GB"/>
-        </w:rPr>
-        <w:t>&lt;</w:t>
-      </w:r>
-      <w:r>
-        <w:rPr>
-          <w:lang w:val="en-GB"/>
-        </w:rPr>
-        <w:t>what is the time comparing query ..&gt;</w:t>
-      </w:r>
-    </w:p>
-    <w:p>
-      <w:pPr>
-        <w:rPr>
-          <w:lang w:val="en-GB"/>
-        </w:rPr>
-      </w:pPr>
-    </w:p>
-    <w:p>
-      <w:pPr>
-        <w:rPr>
-          <w:lang w:val="en-GB"/>
-        </w:rPr>
-      </w:pPr>
-    </w:p>
-    <w:p>
-      <w:pPr>
-        <w:pStyle w:val="Kop1"/>
-        <w:rPr>
-          <w:lang w:val="en-GB"/>
-        </w:rPr>
-      </w:pPr>
-      <w:bookmarkStart w:id="7" w:name="_Toc513900887"/>
-      <w:r>
-        <w:rPr>
-          <w:lang w:val="en-GB"/>
-        </w:rPr>
+        <w:lastRenderedPageBreak/>
         <w:t>Ranking</w:t>
       </w:r>
       <w:bookmarkEnd w:id="7"/>
@@ -1921,7 +1927,13 @@
       </w:r>
       <w:proofErr w:type="spellEnd"/>
       <w:r>
-        <w:t xml:space="preserve"> is dan de score van dat woord. </w:t>
+        <w:t xml:space="preserve"> is </w:t>
+      </w:r>
+      <w:r>
+        <w:t>dus</w:t>
+      </w:r>
+      <w:r>
+        <w:t xml:space="preserve"> de score van dat woord. </w:t>
       </w:r>
     </w:p>
     <w:sectPr>
@@ -2166,7 +2178,7 @@
             <w:rPr>
               <w:noProof/>
             </w:rPr>
-            <w:t>4</w:t>
+            <w:t>2</w:t>
           </w:r>
           <w:r>
             <w:fldChar w:fldCharType="end"/>
@@ -2174,14 +2186,27 @@
           <w:r>
             <w:t>/</w:t>
           </w:r>
-          <w:fldSimple w:instr=" NUMPAGES  \* Arabic  \* MERGEFORMAT ">
-            <w:r>
-              <w:rPr>
-                <w:noProof/>
-              </w:rPr>
-              <w:t>4</w:t>
-            </w:r>
-          </w:fldSimple>
+          <w:r>
+            <w:fldChar w:fldCharType="begin"/>
+          </w:r>
+          <w:r>
+            <w:instrText xml:space="preserve"> NUMPAGES  \* Arabic  \* MERGEFORMAT </w:instrText>
+          </w:r>
+          <w:r>
+            <w:fldChar w:fldCharType="separate"/>
+          </w:r>
+          <w:r>
+            <w:rPr>
+              <w:noProof/>
+            </w:rPr>
+            <w:t>5</w:t>
+          </w:r>
+          <w:r>
+            <w:rPr>
+              <w:noProof/>
+            </w:rPr>
+            <w:fldChar w:fldCharType="end"/>
+          </w:r>
         </w:p>
       </w:tc>
     </w:tr>
@@ -7075,14 +7100,14 @@
     <w:charset w:val="00"/>
     <w:family w:val="roman"/>
     <w:pitch w:val="variable"/>
-    <w:sig w:usb0="E0002AFF" w:usb1="C0007841" w:usb2="00000009" w:usb3="00000000" w:csb0="000001FF" w:csb1="00000000"/>
+    <w:sig w:usb0="E0002EFF" w:usb1="C000785B" w:usb2="00000009" w:usb3="00000000" w:csb0="000001FF" w:csb1="00000000"/>
   </w:font>
   <w:font w:name="Courier New">
     <w:panose1 w:val="02070309020205020404"/>
     <w:charset w:val="00"/>
     <w:family w:val="modern"/>
     <w:pitch w:val="fixed"/>
-    <w:sig w:usb0="E0002AFF" w:usb1="C0007843" w:usb2="00000009" w:usb3="00000000" w:csb0="000001FF" w:csb1="00000000"/>
+    <w:sig w:usb0="E0002EFF" w:usb1="C0007843" w:usb2="00000009" w:usb3="00000000" w:csb0="000001FF" w:csb1="00000000"/>
   </w:font>
   <w:font w:name="Wingdings">
     <w:panose1 w:val="05000000000000000000"/>
@@ -7096,7 +7121,7 @@
     <w:charset w:val="00"/>
     <w:family w:val="swiss"/>
     <w:pitch w:val="variable"/>
-    <w:sig w:usb0="E0002AFF" w:usb1="C0007843" w:usb2="00000009" w:usb3="00000000" w:csb0="000001FF" w:csb1="00000000"/>
+    <w:sig w:usb0="E0002EFF" w:usb1="C0007843" w:usb2="00000009" w:usb3="00000000" w:csb0="000001FF" w:csb1="00000000"/>
   </w:font>
   <w:font w:name="Calibri">
     <w:panose1 w:val="020F0502020204030204"/>
@@ -7141,6 +7166,7 @@
     <w:rsid w:val="004F24C7"/>
     <w:rsid w:val="00A04D12"/>
     <w:rsid w:val="00B570B1"/>
+    <w:rsid w:val="00BC1875"/>
   </w:rsids>
   <m:mathPr>
     <m:mathFont m:val="Cambria Math"/>
@@ -7882,7 +7908,7 @@
 </file>
 
 <file path=customXml/itemProps1.xml><?xml version="1.0" encoding="utf-8"?>
-<ds:datastoreItem xmlns:ds="http://schemas.openxmlformats.org/officeDocument/2006/customXml" ds:itemID="{D5D253A0-E8FE-43CA-8547-7B68ED49E287}">
+<ds:datastoreItem xmlns:ds="http://schemas.openxmlformats.org/officeDocument/2006/customXml" ds:itemID="{4D78DE08-2BBE-41C7-9BE8-F5562A9FFE08}">
   <ds:schemaRefs>
     <ds:schemaRef ds:uri="http://schemas.openxmlformats.org/officeDocument/2006/bibliography"/>
   </ds:schemaRefs>

</xml_diff>